<commit_message>
Version 1.0 : Creation de facture, structure, client, produit génération pdf de la facture avec prix structure client et tous produit, enregistrement de cette facture en base liste des facture, structure, client produit
a faire :
modifier facture client structure produit au click dans la liste (supprimer aussi)
et supprimer un produit sur une facture
</commit_message>
<xml_diff>
--- a/Exemple.docx
+++ b/Exemple.docx
@@ -210,17 +210,11 @@
         <w:ind w:left="-360" w:firstLine="1068"/>
         <w:rPr>
           <w:rFonts w:ascii="Verdana" w:hAnsi="Verdana"/>
-          <w:sz w:val="24"/>
-          <w:szCs w:val="24"/>
-        </w:rPr>
-      </w:pPr>
-      <w:bookmarkStart w:id="0" w:name="_GoBack"/>
-      <w:bookmarkEnd w:id="0"/>
+        </w:rPr>
+      </w:pPr>
       <w:r>
         <w:rPr>
           <w:rFonts w:ascii="Verdana" w:hAnsi="Verdana"/>
-          <w:sz w:val="24"/>
-          <w:szCs w:val="24"/>
         </w:rPr>
         <w:t>DOIT :</w:t>
       </w:r>
@@ -236,222 +230,414 @@
         </w:rPr>
       </w:pPr>
     </w:p>
+    <w:tbl>
+      <w:tblPr>
+        <w:tblStyle w:val="TableGrid"/>
+        <w:tblpPr w:leftFromText="141" w:rightFromText="141" w:vertAnchor="text" w:horzAnchor="margin" w:tblpY="44"/>
+        <w:tblW w:w="0" w:type="auto"/>
+        <w:tblLook w:val="04A0" w:firstRow="1" w:lastRow="0" w:firstColumn="1" w:lastColumn="0" w:noHBand="0" w:noVBand="1"/>
+      </w:tblPr>
+      <w:tblGrid>
+        <w:gridCol w:w="7270"/>
+        <w:gridCol w:w="2076"/>
+      </w:tblGrid>
+      <w:tr>
+        <w:trPr>
+          <w:trHeight w:val="70"/>
+        </w:trPr>
+        <w:tc>
+          <w:tcPr>
+            <w:tcW w:w="7270" w:type="dxa"/>
+          </w:tcPr>
+          <w:p>
+            <w:pPr>
+              <w:pStyle w:val="BodyText2"/>
+              <w:jc w:val="center"/>
+              <w:rPr>
+                <w:rFonts w:ascii="Verdana" w:hAnsi="Verdana"/>
+                <w:b/>
+              </w:rPr>
+            </w:pPr>
+            <w:r>
+              <w:rPr>
+                <w:rFonts w:ascii="Verdana" w:hAnsi="Verdana"/>
+                <w:b/>
+              </w:rPr>
+              <w:t>Libellé</w:t>
+            </w:r>
+          </w:p>
+        </w:tc>
+        <w:tc>
+          <w:tcPr>
+            <w:tcW w:w="2076" w:type="dxa"/>
+          </w:tcPr>
+          <w:p>
+            <w:pPr>
+              <w:pStyle w:val="BodyText2"/>
+              <w:jc w:val="center"/>
+              <w:rPr>
+                <w:rFonts w:ascii="Verdana" w:hAnsi="Verdana"/>
+                <w:b/>
+              </w:rPr>
+            </w:pPr>
+            <w:r>
+              <w:rPr>
+                <w:rFonts w:ascii="Verdana" w:hAnsi="Verdana"/>
+                <w:b/>
+              </w:rPr>
+              <w:t>Montant</w:t>
+            </w:r>
+          </w:p>
+        </w:tc>
+      </w:tr>
+      <w:tr>
+        <w:trPr>
+          <w:trHeight w:val="4977"/>
+        </w:trPr>
+        <w:tc>
+          <w:tcPr>
+            <w:tcW w:w="7270" w:type="dxa"/>
+          </w:tcPr>
+          <w:p>
+            <w:pPr>
+              <w:pStyle w:val="BodyText2"/>
+              <w:rPr>
+                <w:rFonts w:ascii="Verdana" w:hAnsi="Verdana"/>
+                <w:sz w:val="24"/>
+                <w:szCs w:val="24"/>
+              </w:rPr>
+            </w:pPr>
+          </w:p>
+          <w:p>
+            <w:pPr>
+              <w:pStyle w:val="BodyText2"/>
+              <w:rPr>
+                <w:rFonts w:ascii="Verdana" w:hAnsi="Verdana"/>
+                <w:sz w:val="24"/>
+                <w:szCs w:val="24"/>
+              </w:rPr>
+            </w:pPr>
+          </w:p>
+          <w:p>
+            <w:pPr>
+              <w:pStyle w:val="BodyText2"/>
+              <w:rPr>
+                <w:rFonts w:ascii="Verdana" w:hAnsi="Verdana"/>
+                <w:sz w:val="24"/>
+                <w:szCs w:val="24"/>
+              </w:rPr>
+            </w:pPr>
+          </w:p>
+          <w:p>
+            <w:pPr>
+              <w:pStyle w:val="BodyText2"/>
+              <w:rPr>
+                <w:rFonts w:ascii="Verdana" w:hAnsi="Verdana"/>
+                <w:sz w:val="24"/>
+                <w:szCs w:val="24"/>
+              </w:rPr>
+            </w:pPr>
+          </w:p>
+          <w:p>
+            <w:pPr>
+              <w:pStyle w:val="BodyText2"/>
+              <w:rPr>
+                <w:rFonts w:ascii="Verdana" w:hAnsi="Verdana"/>
+                <w:sz w:val="24"/>
+                <w:szCs w:val="24"/>
+              </w:rPr>
+            </w:pPr>
+          </w:p>
+          <w:p>
+            <w:pPr>
+              <w:pStyle w:val="BodyText2"/>
+              <w:rPr>
+                <w:rFonts w:ascii="Verdana" w:hAnsi="Verdana"/>
+                <w:sz w:val="24"/>
+                <w:szCs w:val="24"/>
+              </w:rPr>
+            </w:pPr>
+          </w:p>
+          <w:p>
+            <w:pPr>
+              <w:pStyle w:val="BodyText2"/>
+              <w:rPr>
+                <w:rFonts w:ascii="Verdana" w:hAnsi="Verdana"/>
+                <w:sz w:val="24"/>
+                <w:szCs w:val="24"/>
+              </w:rPr>
+            </w:pPr>
+          </w:p>
+          <w:p>
+            <w:pPr>
+              <w:pStyle w:val="BodyText2"/>
+              <w:rPr>
+                <w:rFonts w:ascii="Verdana" w:hAnsi="Verdana"/>
+                <w:sz w:val="24"/>
+                <w:szCs w:val="24"/>
+              </w:rPr>
+            </w:pPr>
+          </w:p>
+          <w:p>
+            <w:pPr>
+              <w:pStyle w:val="BodyText2"/>
+              <w:rPr>
+                <w:rFonts w:ascii="Verdana" w:hAnsi="Verdana"/>
+                <w:sz w:val="24"/>
+                <w:szCs w:val="24"/>
+              </w:rPr>
+            </w:pPr>
+          </w:p>
+          <w:p>
+            <w:pPr>
+              <w:pStyle w:val="BodyText2"/>
+              <w:rPr>
+                <w:rFonts w:ascii="Verdana" w:hAnsi="Verdana"/>
+                <w:sz w:val="24"/>
+                <w:szCs w:val="24"/>
+              </w:rPr>
+            </w:pPr>
+          </w:p>
+          <w:p>
+            <w:pPr>
+              <w:pStyle w:val="BodyText2"/>
+              <w:rPr>
+                <w:rFonts w:ascii="Verdana" w:hAnsi="Verdana"/>
+                <w:sz w:val="24"/>
+                <w:szCs w:val="24"/>
+              </w:rPr>
+            </w:pPr>
+          </w:p>
+          <w:p>
+            <w:pPr>
+              <w:pStyle w:val="BodyText2"/>
+              <w:rPr>
+                <w:rFonts w:ascii="Verdana" w:hAnsi="Verdana"/>
+                <w:sz w:val="24"/>
+                <w:szCs w:val="24"/>
+              </w:rPr>
+            </w:pPr>
+          </w:p>
+        </w:tc>
+        <w:tc>
+          <w:tcPr>
+            <w:tcW w:w="2076" w:type="dxa"/>
+          </w:tcPr>
+          <w:p>
+            <w:pPr>
+              <w:pStyle w:val="BodyText2"/>
+              <w:jc w:val="right"/>
+              <w:rPr>
+                <w:rFonts w:ascii="Verdana" w:hAnsi="Verdana"/>
+                <w:noProof/>
+                <w:sz w:val="24"/>
+                <w:szCs w:val="24"/>
+              </w:rPr>
+            </w:pPr>
+          </w:p>
+          <w:p>
+            <w:pPr>
+              <w:pStyle w:val="BodyText2"/>
+              <w:jc w:val="right"/>
+              <w:rPr>
+                <w:rFonts w:ascii="Verdana" w:hAnsi="Verdana"/>
+                <w:noProof/>
+                <w:sz w:val="24"/>
+                <w:szCs w:val="24"/>
+              </w:rPr>
+            </w:pPr>
+            <w:r>
+              <w:rPr>
+                <w:rFonts w:ascii="Verdana" w:hAnsi="Verdana"/>
+                <w:noProof/>
+                <w:sz w:val="24"/>
+                <w:szCs w:val="24"/>
+              </w:rPr>
+              <w:fldChar w:fldCharType="begin"/>
+            </w:r>
+            <w:r>
+              <w:rPr>
+                <w:rFonts w:ascii="Verdana" w:hAnsi="Verdana"/>
+                <w:noProof/>
+                <w:sz w:val="24"/>
+                <w:szCs w:val="24"/>
+              </w:rPr>
+              <w:instrText xml:space="preserve"> MERGEFIELD "HT_2" </w:instrText>
+            </w:r>
+            <w:r>
+              <w:rPr>
+                <w:rFonts w:ascii="Verdana" w:hAnsi="Verdana"/>
+                <w:noProof/>
+                <w:sz w:val="24"/>
+                <w:szCs w:val="24"/>
+              </w:rPr>
+              <w:fldChar w:fldCharType="end"/>
+            </w:r>
+          </w:p>
+          <w:p>
+            <w:pPr>
+              <w:pStyle w:val="BodyText2"/>
+              <w:jc w:val="right"/>
+              <w:rPr>
+                <w:rFonts w:ascii="Verdana" w:hAnsi="Verdana"/>
+                <w:sz w:val="24"/>
+                <w:szCs w:val="24"/>
+              </w:rPr>
+            </w:pPr>
+          </w:p>
+        </w:tc>
+      </w:tr>
+      <w:tr>
+        <w:tc>
+          <w:tcPr>
+            <w:tcW w:w="7270" w:type="dxa"/>
+          </w:tcPr>
+          <w:p>
+            <w:pPr>
+              <w:pStyle w:val="BodyText2"/>
+              <w:jc w:val="right"/>
+              <w:rPr>
+                <w:rFonts w:ascii="Verdana" w:hAnsi="Verdana"/>
+                <w:sz w:val="24"/>
+                <w:szCs w:val="24"/>
+              </w:rPr>
+            </w:pPr>
+            <w:r>
+              <w:rPr>
+                <w:rFonts w:ascii="Verdana" w:hAnsi="Verdana"/>
+                <w:sz w:val="24"/>
+                <w:szCs w:val="24"/>
+              </w:rPr>
+              <w:t>TOTAL HT</w:t>
+            </w:r>
+          </w:p>
+        </w:tc>
+        <w:tc>
+          <w:tcPr>
+            <w:tcW w:w="2076" w:type="dxa"/>
+          </w:tcPr>
+          <w:p>
+            <w:pPr>
+              <w:pStyle w:val="BodyText2"/>
+              <w:jc w:val="right"/>
+              <w:rPr>
+                <w:rFonts w:ascii="Verdana" w:hAnsi="Verdana"/>
+                <w:sz w:val="24"/>
+                <w:szCs w:val="24"/>
+              </w:rPr>
+            </w:pPr>
+          </w:p>
+        </w:tc>
+      </w:tr>
+      <w:tr>
+        <w:tc>
+          <w:tcPr>
+            <w:tcW w:w="7270" w:type="dxa"/>
+          </w:tcPr>
+          <w:p>
+            <w:pPr>
+              <w:pStyle w:val="BodyText2"/>
+              <w:ind w:left="708" w:hanging="708"/>
+              <w:jc w:val="right"/>
+              <w:rPr>
+                <w:rFonts w:ascii="Verdana" w:hAnsi="Verdana"/>
+                <w:sz w:val="24"/>
+                <w:szCs w:val="24"/>
+              </w:rPr>
+            </w:pPr>
+            <w:r>
+              <w:rPr>
+                <w:rFonts w:ascii="Verdana" w:hAnsi="Verdana"/>
+                <w:sz w:val="24"/>
+                <w:szCs w:val="24"/>
+              </w:rPr>
+              <w:t>TVA 20 %</w:t>
+            </w:r>
+          </w:p>
+        </w:tc>
+        <w:tc>
+          <w:tcPr>
+            <w:tcW w:w="2076" w:type="dxa"/>
+          </w:tcPr>
+          <w:p>
+            <w:pPr>
+              <w:pStyle w:val="BodyText2"/>
+              <w:jc w:val="right"/>
+              <w:rPr>
+                <w:rFonts w:ascii="Verdana" w:hAnsi="Verdana"/>
+                <w:sz w:val="28"/>
+                <w:szCs w:val="28"/>
+              </w:rPr>
+            </w:pPr>
+          </w:p>
+        </w:tc>
+      </w:tr>
+      <w:tr>
+        <w:tc>
+          <w:tcPr>
+            <w:tcW w:w="7270" w:type="dxa"/>
+          </w:tcPr>
+          <w:p>
+            <w:pPr>
+              <w:pStyle w:val="BodyText2"/>
+              <w:jc w:val="right"/>
+              <w:rPr>
+                <w:rFonts w:ascii="Verdana" w:hAnsi="Verdana"/>
+                <w:b/>
+                <w:sz w:val="24"/>
+                <w:szCs w:val="24"/>
+              </w:rPr>
+            </w:pPr>
+            <w:r>
+              <w:rPr>
+                <w:rFonts w:ascii="Verdana" w:hAnsi="Verdana"/>
+                <w:b/>
+                <w:sz w:val="24"/>
+                <w:szCs w:val="24"/>
+              </w:rPr>
+              <w:t>TOTAL TTC</w:t>
+            </w:r>
+          </w:p>
+        </w:tc>
+        <w:tc>
+          <w:tcPr>
+            <w:tcW w:w="2076" w:type="dxa"/>
+          </w:tcPr>
+          <w:p>
+            <w:pPr>
+              <w:pStyle w:val="BodyText2"/>
+              <w:jc w:val="right"/>
+              <w:rPr>
+                <w:rFonts w:ascii="Verdana" w:hAnsi="Verdana"/>
+                <w:b/>
+                <w:sz w:val="28"/>
+                <w:szCs w:val="28"/>
+              </w:rPr>
+            </w:pPr>
+          </w:p>
+        </w:tc>
+      </w:tr>
+    </w:tbl>
     <w:p>
       <w:pPr>
-        <w:pStyle w:val="BodyText2"/>
-        <w:ind w:left="-360" w:firstLine="1068"/>
+        <w:pStyle w:val="BodyText"/>
+        <w:tabs>
+          <w:tab w:val="left" w:pos="900"/>
+        </w:tabs>
+        <w:jc w:val="both"/>
         <w:rPr>
           <w:rFonts w:ascii="Verdana" w:hAnsi="Verdana"/>
           <w:sz w:val="24"/>
           <w:szCs w:val="24"/>
         </w:rPr>
       </w:pPr>
-    </w:p>
-    <w:p>
-      <w:pPr>
-        <w:pStyle w:val="BodyText2"/>
-        <w:ind w:left="-360" w:firstLine="1068"/>
+      <w:r>
         <w:rPr>
           <w:rFonts w:ascii="Verdana" w:hAnsi="Verdana"/>
           <w:sz w:val="24"/>
           <w:szCs w:val="24"/>
         </w:rPr>
-      </w:pPr>
-    </w:p>
-    <w:p>
-      <w:pPr>
-        <w:pStyle w:val="BodyText2"/>
-        <w:ind w:left="-360" w:firstLine="1068"/>
-        <w:rPr>
-          <w:rFonts w:ascii="Verdana" w:hAnsi="Verdana"/>
-          <w:sz w:val="24"/>
-          <w:szCs w:val="24"/>
-        </w:rPr>
-      </w:pPr>
-    </w:p>
-    <w:p>
-      <w:pPr>
-        <w:pStyle w:val="BodyText2"/>
-        <w:ind w:left="-360" w:firstLine="1068"/>
-        <w:rPr>
-          <w:rFonts w:ascii="Verdana" w:hAnsi="Verdana"/>
-          <w:sz w:val="24"/>
-          <w:szCs w:val="24"/>
-        </w:rPr>
-      </w:pPr>
-    </w:p>
-    <w:p>
-      <w:pPr>
-        <w:pStyle w:val="BodyText2"/>
-        <w:ind w:left="-360" w:firstLine="1068"/>
-        <w:rPr>
-          <w:rFonts w:ascii="Verdana" w:hAnsi="Verdana"/>
-          <w:sz w:val="24"/>
-          <w:szCs w:val="24"/>
-        </w:rPr>
-      </w:pPr>
-    </w:p>
-    <w:p>
-      <w:pPr>
-        <w:pStyle w:val="BodyText2"/>
-        <w:ind w:left="-360" w:firstLine="1068"/>
-        <w:rPr>
-          <w:rFonts w:ascii="Verdana" w:hAnsi="Verdana"/>
-          <w:sz w:val="24"/>
-          <w:szCs w:val="24"/>
-        </w:rPr>
-      </w:pPr>
-    </w:p>
-    <w:p>
-      <w:pPr>
-        <w:pStyle w:val="BodyText2"/>
-        <w:ind w:left="-360" w:firstLine="1068"/>
-        <w:rPr>
-          <w:rFonts w:ascii="Verdana" w:hAnsi="Verdana"/>
-          <w:sz w:val="24"/>
-          <w:szCs w:val="24"/>
-        </w:rPr>
-      </w:pPr>
-    </w:p>
-    <w:p>
-      <w:pPr>
-        <w:pStyle w:val="BodyText2"/>
-        <w:ind w:left="-360" w:firstLine="1068"/>
-        <w:rPr>
-          <w:rFonts w:ascii="Verdana" w:hAnsi="Verdana"/>
-          <w:sz w:val="24"/>
-          <w:szCs w:val="24"/>
-        </w:rPr>
-      </w:pPr>
-    </w:p>
-    <w:p>
-      <w:pPr>
-        <w:pStyle w:val="BodyText2"/>
-        <w:ind w:left="-360" w:firstLine="1068"/>
-        <w:rPr>
-          <w:rFonts w:ascii="Verdana" w:hAnsi="Verdana"/>
-          <w:sz w:val="24"/>
-          <w:szCs w:val="24"/>
-        </w:rPr>
-      </w:pPr>
-    </w:p>
-    <w:p>
-      <w:pPr>
-        <w:pStyle w:val="BodyText2"/>
-        <w:ind w:left="-360" w:firstLine="1068"/>
-        <w:rPr>
-          <w:rFonts w:ascii="Verdana" w:hAnsi="Verdana"/>
-          <w:sz w:val="24"/>
-          <w:szCs w:val="24"/>
-        </w:rPr>
-      </w:pPr>
-    </w:p>
-    <w:p>
-      <w:pPr>
-        <w:pStyle w:val="BodyText2"/>
-        <w:ind w:left="-360" w:firstLine="1068"/>
-        <w:rPr>
-          <w:rFonts w:ascii="Verdana" w:hAnsi="Verdana"/>
-          <w:sz w:val="24"/>
-          <w:szCs w:val="24"/>
-        </w:rPr>
-      </w:pPr>
-    </w:p>
-    <w:p>
-      <w:pPr>
-        <w:pStyle w:val="BodyText2"/>
-        <w:ind w:left="-360" w:firstLine="1068"/>
-        <w:rPr>
-          <w:rFonts w:ascii="Verdana" w:hAnsi="Verdana"/>
-          <w:sz w:val="24"/>
-          <w:szCs w:val="24"/>
-        </w:rPr>
-      </w:pPr>
-    </w:p>
-    <w:p>
-      <w:pPr>
-        <w:pStyle w:val="BodyText"/>
-        <w:jc w:val="both"/>
-        <w:rPr>
-          <w:rFonts w:ascii="Verdana" w:eastAsia="Calibri" w:hAnsi="Verdana"/>
-          <w:sz w:val="24"/>
-          <w:szCs w:val="24"/>
-          <w:lang w:eastAsia="en-US"/>
-        </w:rPr>
-      </w:pPr>
-    </w:p>
-    <w:p>
-      <w:pPr>
-        <w:pStyle w:val="BodyText"/>
-        <w:jc w:val="both"/>
-        <w:rPr>
-          <w:rFonts w:ascii="Verdana" w:eastAsia="Calibri" w:hAnsi="Verdana"/>
-          <w:sz w:val="24"/>
-          <w:szCs w:val="24"/>
-          <w:lang w:eastAsia="en-US"/>
-        </w:rPr>
-      </w:pPr>
-    </w:p>
-    <w:p>
-      <w:pPr>
-        <w:pStyle w:val="BodyText"/>
-        <w:jc w:val="both"/>
-        <w:rPr>
-          <w:rFonts w:ascii="Verdana" w:eastAsia="Calibri" w:hAnsi="Verdana"/>
-          <w:sz w:val="24"/>
-          <w:szCs w:val="24"/>
-          <w:lang w:eastAsia="en-US"/>
-        </w:rPr>
-      </w:pPr>
-    </w:p>
-    <w:p>
-      <w:pPr>
-        <w:pStyle w:val="BodyText"/>
-        <w:jc w:val="both"/>
-        <w:rPr>
-          <w:rFonts w:ascii="Verdana" w:eastAsia="Calibri" w:hAnsi="Verdana"/>
-          <w:sz w:val="24"/>
-          <w:szCs w:val="24"/>
-          <w:lang w:eastAsia="en-US"/>
-        </w:rPr>
-      </w:pPr>
-    </w:p>
-    <w:p>
-      <w:pPr>
-        <w:pStyle w:val="BodyText"/>
-        <w:jc w:val="both"/>
-        <w:rPr>
-          <w:rFonts w:ascii="Verdana" w:hAnsi="Verdana"/>
-          <w:sz w:val="24"/>
-          <w:szCs w:val="24"/>
-        </w:rPr>
-      </w:pPr>
-    </w:p>
-    <w:p>
-      <w:pPr>
-        <w:pStyle w:val="BodyText"/>
-        <w:jc w:val="center"/>
-        <w:rPr>
-          <w:rFonts w:ascii="Verdana" w:hAnsi="Verdana"/>
-          <w:sz w:val="24"/>
-          <w:szCs w:val="24"/>
-        </w:rPr>
-      </w:pPr>
-      <w:r>
-        <w:rPr>
-          <w:rFonts w:ascii="Verdana" w:hAnsi="Verdana"/>
-          <w:sz w:val="24"/>
-          <w:szCs w:val="24"/>
-        </w:rPr>
-        <w:t xml:space="preserve">Paiement </w:t>
-      </w:r>
-      <w:r>
-        <w:rPr>
-          <w:rFonts w:ascii="Verdana" w:hAnsi="Verdana"/>
-          <w:sz w:val="24"/>
-          <w:szCs w:val="24"/>
-        </w:rPr>
-        <w:t>à réception</w:t>
+        <w:tab/>
       </w:r>
     </w:p>
     <w:p>
@@ -468,45 +654,56 @@
     <w:p>
       <w:pPr>
         <w:pStyle w:val="BodyText"/>
-        <w:jc w:val="both"/>
+        <w:jc w:val="center"/>
         <w:rPr>
           <w:rFonts w:ascii="Verdana" w:hAnsi="Verdana"/>
           <w:sz w:val="24"/>
           <w:szCs w:val="24"/>
         </w:rPr>
       </w:pPr>
+      <w:bookmarkStart w:id="0" w:name="_GoBack"/>
+      <w:bookmarkEnd w:id="0"/>
     </w:p>
     <w:p>
       <w:pPr>
         <w:pStyle w:val="BodyText"/>
-        <w:rPr>
-          <w:rFonts w:ascii="Verdana" w:hAnsi="Verdana"/>
+        <w:jc w:val="both"/>
+        <w:rPr>
+          <w:rFonts w:ascii="Verdana" w:hAnsi="Verdana"/>
+          <w:sz w:val="24"/>
+          <w:szCs w:val="24"/>
+        </w:rPr>
+      </w:pPr>
+    </w:p>
+    <w:p>
+      <w:pPr>
+        <w:pStyle w:val="BodyText"/>
+        <w:rPr>
+          <w:rFonts w:ascii="Verdana" w:hAnsi="Verdana"/>
+          <w:sz w:val="16"/>
+          <w:szCs w:val="16"/>
         </w:rPr>
       </w:pPr>
       <w:r>
         <w:rPr>
           <w:rFonts w:ascii="Verdana" w:hAnsi="Verdana"/>
+          <w:sz w:val="16"/>
+          <w:szCs w:val="16"/>
         </w:rPr>
         <w:t xml:space="preserve">Règlement à effectuer par chèque ou virement bancaire ou postal au compte suivant : </w:t>
       </w:r>
       <w:r>
         <w:rPr>
           <w:rFonts w:ascii="Verdana" w:hAnsi="Verdana"/>
+          <w:sz w:val="16"/>
+          <w:szCs w:val="16"/>
         </w:rPr>
         <w:br/>
       </w:r>
     </w:p>
-    <w:p>
-      <w:pPr>
-        <w:pStyle w:val="BodyText"/>
-        <w:rPr>
-          <w:rFonts w:ascii="Verdana" w:hAnsi="Verdana"/>
-        </w:rPr>
-      </w:pPr>
-    </w:p>
     <w:tbl>
       <w:tblPr>
-        <w:tblW w:w="9595" w:type="dxa"/>
+        <w:tblW w:w="9351" w:type="dxa"/>
         <w:tblBorders>
           <w:top w:val="single" w:sz="4" w:space="0" w:color="auto"/>
           <w:left w:val="single" w:sz="4" w:space="0" w:color="auto"/>
@@ -525,7 +722,7 @@
       <w:tblGrid>
         <w:gridCol w:w="2405"/>
         <w:gridCol w:w="1985"/>
-        <w:gridCol w:w="5205"/>
+        <w:gridCol w:w="4961"/>
       </w:tblGrid>
       <w:tr>
         <w:trPr>
@@ -548,11 +745,15 @@
               <w:jc w:val="center"/>
               <w:rPr>
                 <w:rFonts w:ascii="Verdana" w:hAnsi="Verdana"/>
+                <w:sz w:val="16"/>
+                <w:szCs w:val="16"/>
               </w:rPr>
             </w:pPr>
             <w:r>
               <w:rPr>
                 <w:rFonts w:ascii="Verdana" w:hAnsi="Verdana"/>
+                <w:sz w:val="16"/>
+                <w:szCs w:val="16"/>
               </w:rPr>
               <w:t>Domiciliation bancaire</w:t>
             </w:r>
@@ -574,11 +775,15 @@
               <w:jc w:val="center"/>
               <w:rPr>
                 <w:rFonts w:ascii="Verdana" w:hAnsi="Verdana"/>
+                <w:sz w:val="16"/>
+                <w:szCs w:val="16"/>
               </w:rPr>
             </w:pPr>
             <w:r>
               <w:rPr>
                 <w:rFonts w:ascii="Verdana" w:hAnsi="Verdana"/>
+                <w:sz w:val="16"/>
+                <w:szCs w:val="16"/>
               </w:rPr>
               <w:t>Code Bic</w:t>
             </w:r>
@@ -586,7 +791,7 @@
         </w:tc>
         <w:tc>
           <w:tcPr>
-            <w:tcW w:w="5205" w:type="dxa"/>
+            <w:tcW w:w="4961" w:type="dxa"/>
             <w:tcBorders>
               <w:top w:val="single" w:sz="4" w:space="0" w:color="auto"/>
               <w:left w:val="single" w:sz="4" w:space="0" w:color="auto"/>
@@ -601,11 +806,15 @@
               <w:jc w:val="center"/>
               <w:rPr>
                 <w:rFonts w:ascii="Verdana" w:hAnsi="Verdana"/>
+                <w:sz w:val="16"/>
+                <w:szCs w:val="16"/>
               </w:rPr>
             </w:pPr>
             <w:r>
               <w:rPr>
                 <w:rFonts w:ascii="Verdana" w:hAnsi="Verdana"/>
+                <w:sz w:val="16"/>
+                <w:szCs w:val="16"/>
               </w:rPr>
               <w:t>Numéro de compte bancaire international (IBAN)</w:t>
             </w:r>
@@ -614,7 +823,7 @@
       </w:tr>
       <w:tr>
         <w:trPr>
-          <w:trHeight w:val="759"/>
+          <w:trHeight w:val="697"/>
         </w:trPr>
         <w:tc>
           <w:tcPr>
@@ -625,7 +834,6 @@
               <w:bottom w:val="single" w:sz="4" w:space="0" w:color="auto"/>
               <w:right w:val="single" w:sz="4" w:space="0" w:color="auto"/>
             </w:tcBorders>
-            <w:hideMark/>
           </w:tcPr>
           <w:p>
             <w:pPr>
@@ -633,32 +841,8 @@
               <w:jc w:val="center"/>
               <w:rPr>
                 <w:rFonts w:ascii="Verdana" w:hAnsi="Verdana"/>
-              </w:rPr>
-            </w:pPr>
-          </w:p>
-          <w:p>
-            <w:pPr>
-              <w:pStyle w:val="BodyText"/>
-              <w:jc w:val="center"/>
-              <w:rPr>
-                <w:rFonts w:ascii="Verdana" w:hAnsi="Verdana"/>
-              </w:rPr>
-            </w:pPr>
-          </w:p>
-          <w:p>
-            <w:pPr>
-              <w:pStyle w:val="BodyText"/>
-              <w:jc w:val="center"/>
-              <w:rPr>
-                <w:rFonts w:ascii="Verdana" w:hAnsi="Verdana"/>
-              </w:rPr>
-            </w:pPr>
-          </w:p>
-          <w:p>
-            <w:pPr>
-              <w:pStyle w:val="BodyText"/>
-              <w:rPr>
-                <w:rFonts w:ascii="Verdana" w:hAnsi="Verdana"/>
+                <w:sz w:val="16"/>
+                <w:szCs w:val="16"/>
               </w:rPr>
             </w:pPr>
           </w:p>
@@ -679,20 +863,21 @@
               <w:jc w:val="center"/>
               <w:rPr>
                 <w:rFonts w:ascii="Verdana" w:hAnsi="Verdana"/>
+                <w:sz w:val="16"/>
+                <w:szCs w:val="16"/>
               </w:rPr>
             </w:pPr>
           </w:p>
         </w:tc>
         <w:tc>
           <w:tcPr>
-            <w:tcW w:w="5205" w:type="dxa"/>
+            <w:tcW w:w="4961" w:type="dxa"/>
             <w:tcBorders>
               <w:top w:val="single" w:sz="4" w:space="0" w:color="auto"/>
               <w:left w:val="single" w:sz="4" w:space="0" w:color="auto"/>
               <w:bottom w:val="single" w:sz="4" w:space="0" w:color="auto"/>
               <w:right w:val="single" w:sz="4" w:space="0" w:color="auto"/>
             </w:tcBorders>
-            <w:hideMark/>
           </w:tcPr>
           <w:p>
             <w:pPr>
@@ -700,15 +885,8 @@
               <w:jc w:val="center"/>
               <w:rPr>
                 <w:rFonts w:ascii="Verdana" w:hAnsi="Verdana"/>
-              </w:rPr>
-            </w:pPr>
-          </w:p>
-          <w:p>
-            <w:pPr>
-              <w:pStyle w:val="BodyText"/>
-              <w:jc w:val="center"/>
-              <w:rPr>
-                <w:rFonts w:ascii="Verdana" w:hAnsi="Verdana"/>
+                <w:sz w:val="16"/>
+                <w:szCs w:val="16"/>
               </w:rPr>
             </w:pPr>
           </w:p>
@@ -741,30 +919,18 @@
       <w:pPr>
         <w:pStyle w:val="BodyText"/>
         <w:ind w:firstLine="3"/>
+        <w:rPr>
+          <w:sz w:val="12"/>
+          <w:szCs w:val="12"/>
+        </w:rPr>
       </w:pPr>
       <w:r>
         <w:rPr>
           <w:rFonts w:ascii="Verdana" w:hAnsi="Verdana"/>
-          <w:sz w:val="16"/>
-          <w:szCs w:val="16"/>
-        </w:rPr>
-        <w:t xml:space="preserve">Sans escompte. Pénalités de retard égales à 3 fois le taux légal suivant la loi LME 2008-776 du 04/08/2008. Depuis le 1er janvier 2013 - </w:t>
-      </w:r>
-      <w:r>
-        <w:rPr>
-          <w:rFonts w:ascii="Verdana" w:hAnsi="Verdana"/>
-          <w:sz w:val="16"/>
-          <w:szCs w:val="16"/>
-        </w:rPr>
-        <w:t>indemnité forfaitaire pour frais de recouvrement fixée par décret à 40€ pour</w:t>
-      </w:r>
-      <w:r>
-        <w:rPr>
-          <w:rFonts w:ascii="Verdana" w:hAnsi="Verdana"/>
-          <w:sz w:val="16"/>
-          <w:szCs w:val="16"/>
-        </w:rPr>
-        <w:t xml:space="preserve"> chaque facture payée en retard.</w:t>
+          <w:sz w:val="12"/>
+          <w:szCs w:val="12"/>
+        </w:rPr>
+        <w:t>Sans escompte. Pénalités de retard égales à 3 fois le taux légal suivant la loi LME 2008-776 du 04/08/2008. Depuis le 1er janvier 2013 - indemnité forfaitaire pour frais de recouvrement fixée par décret à 40€ pour chaque facture payée en retard.</w:t>
       </w:r>
     </w:p>
     <w:sectPr>
@@ -2640,7 +2806,7 @@
 </file>
 
 <file path=customXml/itemProps1.xml><?xml version="1.0" encoding="utf-8"?>
-<ds:datastoreItem xmlns:ds="http://schemas.openxmlformats.org/officeDocument/2006/customXml" ds:itemID="{6B1E1791-68B1-48C6-ACEE-918D96452155}">
+<ds:datastoreItem xmlns:ds="http://schemas.openxmlformats.org/officeDocument/2006/customXml" ds:itemID="{5ACBE8F0-EAEA-4305-AB9D-04C7BE007778}">
   <ds:schemaRefs>
     <ds:schemaRef ds:uri="http://schemas.openxmlformats.org/officeDocument/2006/bibliography"/>
   </ds:schemaRefs>

</xml_diff>